<commit_message>
description base de donnée
</commit_message>
<xml_diff>
--- a/c-61/sprint0/ConceptionFinal.docx
+++ b/c-61/sprint0/ConceptionFinal.docx
@@ -280,7 +280,7 @@
     </w:p>
     <w:p>
       <w:pPr>
-        <w:pStyle w:val="Heading1"/>
+        <w:pStyle w:val="Titre1"/>
         <w:rPr>
           <w:lang w:val="fr-CA"/>
         </w:rPr>
@@ -309,55 +309,28 @@
         <w:rPr>
           <w:lang w:val="fr-CA"/>
         </w:rPr>
-        <w:t xml:space="preserve"> dans les modules du logiciel </w:t>
-      </w:r>
-      <w:proofErr w:type="spellStart"/>
-      <w:r>
-        <w:rPr>
-          <w:lang w:val="fr-CA"/>
-        </w:rPr>
-        <w:t>trOqc</w:t>
-      </w:r>
-      <w:proofErr w:type="spellEnd"/>
-      <w:r>
-        <w:rPr>
-          <w:lang w:val="fr-CA"/>
-        </w:rPr>
-        <w:t>.</w:t>
-      </w:r>
-    </w:p>
-    <w:p>
-      <w:pPr>
-        <w:pStyle w:val="Caption"/>
+        <w:t xml:space="preserve"> dans les modules du logiciel trOqc.</w:t>
+      </w:r>
+    </w:p>
+    <w:p>
+      <w:pPr>
+        <w:pStyle w:val="Lgende"/>
         <w:keepNext/>
         <w:jc w:val="center"/>
       </w:pPr>
       <w:r>
         <w:t xml:space="preserve">Figure </w:t>
       </w:r>
-      <w:r>
-        <w:fldChar w:fldCharType="begin"/>
-      </w:r>
-      <w:r>
-        <w:instrText xml:space="preserve"> SEQ Figure \* ARABIC </w:instrText>
-      </w:r>
-      <w:r>
-        <w:fldChar w:fldCharType="separate"/>
-      </w:r>
-      <w:r>
-        <w:rPr>
-          <w:noProof/>
-        </w:rPr>
-        <w:t>1</w:t>
-      </w:r>
-      <w:r>
-        <w:fldChar w:fldCharType="end"/>
-      </w:r>
-      <w:r>
-        <w:t xml:space="preserve"> - </w:t>
-      </w:r>
-      <w:r>
-        <w:t>Module de connexion</w:t>
+      <w:fldSimple w:instr=" SEQ Figure \* ARABIC ">
+        <w:r>
+          <w:rPr>
+            <w:noProof/>
+          </w:rPr>
+          <w:t>1</w:t>
+        </w:r>
+      </w:fldSimple>
+      <w:r>
+        <w:t xml:space="preserve"> - Module de connexion</w:t>
       </w:r>
     </w:p>
     <w:p>
@@ -417,7 +390,7 @@
     </w:p>
     <w:p>
       <w:pPr>
-        <w:pStyle w:val="Caption"/>
+        <w:pStyle w:val="Lgende"/>
         <w:jc w:val="center"/>
         <w:rPr>
           <w:lang w:val="fr-CA"/>
@@ -545,7 +518,7 @@
     </w:p>
     <w:p>
       <w:pPr>
-        <w:pStyle w:val="Caption"/>
+        <w:pStyle w:val="Lgende"/>
         <w:keepNext/>
         <w:jc w:val="center"/>
         <w:rPr>
@@ -647,7 +620,7 @@
     </w:p>
     <w:p>
       <w:pPr>
-        <w:pStyle w:val="Caption"/>
+        <w:pStyle w:val="Lgende"/>
         <w:keepNext/>
         <w:jc w:val="center"/>
         <w:rPr>
@@ -757,7 +730,7 @@
     </w:p>
     <w:p>
       <w:pPr>
-        <w:pStyle w:val="Caption"/>
+        <w:pStyle w:val="Lgende"/>
         <w:keepNext/>
         <w:jc w:val="center"/>
         <w:rPr>
@@ -1035,31 +1008,21 @@
     </w:p>
     <w:p>
       <w:pPr>
-        <w:pStyle w:val="Caption"/>
+        <w:pStyle w:val="Lgende"/>
         <w:keepNext/>
         <w:jc w:val="center"/>
       </w:pPr>
       <w:r>
         <w:t xml:space="preserve">Figure </w:t>
       </w:r>
-      <w:r>
-        <w:fldChar w:fldCharType="begin"/>
-      </w:r>
-      <w:r>
-        <w:instrText xml:space="preserve"> SEQ Figure \* ARABIC </w:instrText>
-      </w:r>
-      <w:r>
-        <w:fldChar w:fldCharType="separate"/>
-      </w:r>
-      <w:r>
-        <w:rPr>
-          <w:noProof/>
-        </w:rPr>
-        <w:t>7</w:t>
-      </w:r>
-      <w:r>
-        <w:fldChar w:fldCharType="end"/>
-      </w:r>
+      <w:fldSimple w:instr=" SEQ Figure \* ARABIC ">
+        <w:r>
+          <w:rPr>
+            <w:noProof/>
+          </w:rPr>
+          <w:t>7</w:t>
+        </w:r>
+      </w:fldSimple>
       <w:r>
         <w:t xml:space="preserve"> - Module de finances</w:t>
       </w:r>
@@ -1125,7 +1088,7 @@
     </w:p>
     <w:p>
       <w:pPr>
-        <w:pStyle w:val="Caption"/>
+        <w:pStyle w:val="Lgende"/>
         <w:keepNext/>
         <w:jc w:val="center"/>
         <w:rPr>
@@ -1235,7 +1198,7 @@
     </w:p>
     <w:p>
       <w:pPr>
-        <w:pStyle w:val="Caption"/>
+        <w:pStyle w:val="Lgende"/>
         <w:keepNext/>
         <w:jc w:val="center"/>
       </w:pPr>
@@ -1243,24 +1206,14 @@
         <w:lastRenderedPageBreak/>
         <w:t xml:space="preserve">Figure </w:t>
       </w:r>
-      <w:r>
-        <w:fldChar w:fldCharType="begin"/>
-      </w:r>
-      <w:r>
-        <w:instrText xml:space="preserve"> SEQ Figure \* ARABIC </w:instrText>
-      </w:r>
-      <w:r>
-        <w:fldChar w:fldCharType="separate"/>
-      </w:r>
-      <w:r>
-        <w:rPr>
-          <w:noProof/>
-        </w:rPr>
-        <w:t>9</w:t>
-      </w:r>
-      <w:r>
-        <w:fldChar w:fldCharType="end"/>
-      </w:r>
+      <w:fldSimple w:instr=" SEQ Figure \* ARABIC ">
+        <w:r>
+          <w:rPr>
+            <w:noProof/>
+          </w:rPr>
+          <w:t>9</w:t>
+        </w:r>
+      </w:fldSimple>
       <w:r>
         <w:t xml:space="preserve"> - Module de Configurations</w:t>
       </w:r>
@@ -1336,15 +1289,15 @@
     </w:p>
     <w:p>
       <w:pPr>
-        <w:pStyle w:val="Heading1"/>
-        <w:rPr>
-          <w:lang w:val="fr-CA"/>
-        </w:rPr>
-      </w:pPr>
-    </w:p>
-    <w:p>
-      <w:pPr>
-        <w:pStyle w:val="Heading1"/>
+        <w:pStyle w:val="Titre1"/>
+        <w:rPr>
+          <w:lang w:val="fr-CA"/>
+        </w:rPr>
+      </w:pPr>
+    </w:p>
+    <w:p>
+      <w:pPr>
+        <w:pStyle w:val="Titre1"/>
         <w:rPr>
           <w:lang w:val="fr-CA"/>
         </w:rPr>
@@ -1383,7 +1336,7 @@
     </w:p>
     <w:p>
       <w:pPr>
-        <w:pStyle w:val="Heading2"/>
+        <w:pStyle w:val="Titre2"/>
         <w:rPr>
           <w:lang w:val="fr-CA"/>
         </w:rPr>
@@ -1397,7 +1350,7 @@
     </w:p>
     <w:p>
       <w:pPr>
-        <w:pStyle w:val="Caption"/>
+        <w:pStyle w:val="Lgende"/>
         <w:keepNext/>
         <w:jc w:val="center"/>
         <w:rPr>
@@ -1452,6 +1405,7 @@
         <w:rPr>
           <w:b/>
           <w:bCs/>
+          <w:noProof/>
           <w:lang w:val="fr-CA"/>
         </w:rPr>
         <w:drawing>
@@ -1493,7 +1447,7 @@
     </w:p>
     <w:p>
       <w:pPr>
-        <w:pStyle w:val="Caption"/>
+        <w:pStyle w:val="Lgende"/>
         <w:keepNext/>
         <w:jc w:val="center"/>
         <w:rPr>
@@ -1549,6 +1503,7 @@
         <w:rPr>
           <w:b/>
           <w:bCs/>
+          <w:noProof/>
           <w:lang w:val="fr-CA"/>
         </w:rPr>
         <w:drawing>
@@ -1600,7 +1555,7 @@
     </w:p>
     <w:p>
       <w:pPr>
-        <w:pStyle w:val="Caption"/>
+        <w:pStyle w:val="Lgende"/>
         <w:keepNext/>
         <w:jc w:val="center"/>
         <w:rPr>
@@ -1655,6 +1610,7 @@
         <w:rPr>
           <w:b/>
           <w:bCs/>
+          <w:noProof/>
           <w:lang w:val="fr-CA"/>
         </w:rPr>
         <w:drawing>
@@ -1696,7 +1652,7 @@
     </w:p>
     <w:p>
       <w:pPr>
-        <w:pStyle w:val="Caption"/>
+        <w:pStyle w:val="Lgende"/>
         <w:keepNext/>
         <w:jc w:val="center"/>
         <w:rPr>
@@ -1752,6 +1708,7 @@
         <w:rPr>
           <w:b/>
           <w:bCs/>
+          <w:noProof/>
           <w:lang w:val="fr-CA"/>
         </w:rPr>
         <w:drawing>
@@ -1793,7 +1750,7 @@
     </w:p>
     <w:p>
       <w:pPr>
-        <w:pStyle w:val="Caption"/>
+        <w:pStyle w:val="Lgende"/>
         <w:keepNext/>
         <w:jc w:val="center"/>
         <w:rPr>
@@ -1840,6 +1797,9 @@
         <w:jc w:val="center"/>
       </w:pPr>
       <w:r>
+        <w:rPr>
+          <w:noProof/>
+        </w:rPr>
         <w:drawing>
           <wp:inline distT="0" distB="0" distL="0" distR="0" wp14:anchorId="14918A63" wp14:editId="630A59E9">
             <wp:extent cx="3630386" cy="2514508"/>
@@ -1889,7 +1849,7 @@
     </w:p>
     <w:p>
       <w:pPr>
-        <w:pStyle w:val="Heading2"/>
+        <w:pStyle w:val="Titre2"/>
         <w:rPr>
           <w:lang w:val="fr-CA"/>
         </w:rPr>
@@ -1920,7 +1880,7 @@
     </w:p>
     <w:p>
       <w:pPr>
-        <w:pStyle w:val="Heading1"/>
+        <w:pStyle w:val="Titre1"/>
         <w:rPr>
           <w:lang w:val="fr-CA"/>
         </w:rPr>
@@ -1941,7 +1901,7 @@
     </w:p>
     <w:p>
       <w:pPr>
-        <w:pStyle w:val="Caption"/>
+        <w:pStyle w:val="Lgende"/>
         <w:keepNext/>
         <w:jc w:val="center"/>
         <w:rPr>
@@ -2052,41 +2012,23 @@
     </w:p>
     <w:p>
       <w:pPr>
-        <w:pStyle w:val="Caption"/>
+        <w:pStyle w:val="Lgende"/>
         <w:keepNext/>
         <w:jc w:val="center"/>
       </w:pPr>
       <w:r>
         <w:t xml:space="preserve">Figure </w:t>
       </w:r>
-      <w:r>
-        <w:fldChar w:fldCharType="begin"/>
-      </w:r>
-      <w:r>
-        <w:instrText xml:space="preserve"> SEQ Figure \* ARABIC </w:instrText>
-      </w:r>
-      <w:r>
-        <w:fldChar w:fldCharType="separate"/>
-      </w:r>
-      <w:r>
-        <w:rPr>
-          <w:noProof/>
-        </w:rPr>
-        <w:t>16</w:t>
-      </w:r>
-      <w:r>
-        <w:fldChar w:fldCharType="end"/>
-      </w:r>
-      <w:r>
-        <w:t xml:space="preserve"> - Base de </w:t>
-      </w:r>
-      <w:proofErr w:type="spellStart"/>
-      <w:r>
-        <w:t>données</w:t>
-      </w:r>
-      <w:proofErr w:type="spellEnd"/>
-      <w:r>
-        <w:t xml:space="preserve"> Neo4J</w:t>
+      <w:fldSimple w:instr=" SEQ Figure \* ARABIC ">
+        <w:r>
+          <w:rPr>
+            <w:noProof/>
+          </w:rPr>
+          <w:t>16</w:t>
+        </w:r>
+      </w:fldSimple>
+      <w:r>
+        <w:t xml:space="preserve"> - Base de données Neo4J</w:t>
       </w:r>
     </w:p>
     <w:p>
@@ -2160,33 +2102,56 @@
         <w:rPr>
           <w:lang w:val="fr-CA"/>
         </w:rPr>
-        <w:t xml:space="preserve">Nous allons utiliser une base de données no-SQL avec neo-4j pour laisser l’utilisateur créer ses propres champs descriptifs pour ses produits. Par exemple, il peut créer un champs couleur pour son produit </w:t>
+        <w:t xml:space="preserve">Nous allons utilisé Ne4j pour storer les produits de l’utilisateur , car nous voulons laissé celui-ci créant ces propres champs descriptifs. Pour </w:t>
+      </w:r>
+      <w:r>
+        <w:rPr>
+          <w:lang w:val="fr-CA"/>
+        </w:rPr>
+        <w:t xml:space="preserve">accomplir ceci , nous avons besoin des propriété no-sql c’est-à-dire avoir la liberté de ne pas avoir exactement les mêmes informations à chaque entrée de donnée. De plus </w:t>
       </w:r>
       <w:r>
         <w:rPr>
           <w:lang w:val="fr-CA"/>
         </w:rPr>
         <w:lastRenderedPageBreak/>
-        <w:t>chandail et, alors notre base de données va rajouter ce champ pour décrire ce produit en particulier et l’afficher.</w:t>
-      </w:r>
-    </w:p>
-    <w:p>
-      <w:pPr>
-        <w:rPr>
-          <w:lang w:val="fr-CA"/>
-        </w:rPr>
-      </w:pPr>
-      <w:r>
-        <w:rPr>
-          <w:highlight w:val="yellow"/>
-          <w:lang w:val="fr-CA"/>
-        </w:rPr>
-        <w:t>BERKELEY</w:t>
-      </w:r>
-    </w:p>
-    <w:p>
-      <w:pPr>
-        <w:pStyle w:val="Heading1"/>
+        <w:t xml:space="preserve">. </w:t>
+      </w:r>
+      <w:r>
+        <w:rPr>
+          <w:lang w:val="fr-CA"/>
+        </w:rPr>
+        <w:t xml:space="preserve">neo4j permet de représenter des liens entre les différentes données avec facilité. Nous pouvons donc représenter le lien 1 vers N de produit et </w:t>
+      </w:r>
+      <w:r>
+        <w:rPr>
+          <w:lang w:val="fr-CA"/>
+        </w:rPr>
+        <w:t>matérieau tout en ayant la flexibilié d’avoir des données variables.</w:t>
+      </w:r>
+    </w:p>
+    <w:p>
+      <w:pPr>
+        <w:rPr>
+          <w:lang w:val="fr-CA"/>
+        </w:rPr>
+      </w:pPr>
+      <w:r>
+        <w:rPr>
+          <w:lang w:val="fr-CA"/>
+        </w:rPr>
+        <w:t>Aussi, nous allons utilisé Beurkley, une base de donée nosql style « bucket » qui va nous permettre de storer les images de l’utilisateur</w:t>
+      </w:r>
+      <w:r>
+        <w:rPr>
+          <w:lang w:val="fr-CA"/>
+        </w:rPr>
+        <w:t xml:space="preserve"> , car Beurkley est plus  performant pour gérer les images que sql et neo4j.</w:t>
+      </w:r>
+    </w:p>
+    <w:p>
+      <w:pPr>
+        <w:pStyle w:val="Titre1"/>
         <w:rPr>
           <w:lang w:val="fr-CA"/>
         </w:rPr>
@@ -2200,7 +2165,7 @@
     </w:p>
     <w:p>
       <w:pPr>
-        <w:pStyle w:val="Heading2"/>
+        <w:pStyle w:val="Titre2"/>
         <w:rPr>
           <w:lang w:val="fr-CA"/>
         </w:rPr>
@@ -2224,19 +2189,11 @@
         </w:rPr>
         <w:t xml:space="preserve">La première structure de données que nous avons choisi avec une attention particulière, est un dictionnaire pour stocker les </w:t>
       </w:r>
-      <w:proofErr w:type="spellStart"/>
-      <w:r>
-        <w:rPr>
-          <w:lang w:val="fr-CA"/>
-        </w:rPr>
-        <w:t>templates</w:t>
-      </w:r>
-      <w:proofErr w:type="spellEnd"/>
-      <w:r>
-        <w:rPr>
-          <w:lang w:val="fr-CA"/>
-        </w:rPr>
-        <w:t xml:space="preserve"> de produits</w:t>
+      <w:r>
+        <w:rPr>
+          <w:lang w:val="fr-CA"/>
+        </w:rPr>
+        <w:t>templates de produits</w:t>
       </w:r>
       <w:r>
         <w:rPr>
@@ -2351,21 +2308,7 @@
         <w:rPr>
           <w:lang w:val="fr-CA"/>
         </w:rPr>
-        <w:t xml:space="preserve">Dans cette situation, un set est plus pertinent qu’un dictionnaire, puisque nous ne sommes intéressés que par le nom du produit et non la valeur associée. De plus, la complexité d’ordre </w:t>
-      </w:r>
-      <w:proofErr w:type="gramStart"/>
-      <w:r>
-        <w:rPr>
-          <w:lang w:val="fr-CA"/>
-        </w:rPr>
-        <w:t>O(</w:t>
-      </w:r>
-      <w:proofErr w:type="gramEnd"/>
-      <w:r>
-        <w:rPr>
-          <w:lang w:val="fr-CA"/>
-        </w:rPr>
-        <w:t>1) en accès rend cette structure de données très pertinente pour cet usage.</w:t>
+        <w:t>Dans cette situation, un set est plus pertinent qu’un dictionnaire, puisque nous ne sommes intéressés que par le nom du produit et non la valeur associée. De plus, la complexité d’ordre O(1) en accès rend cette structure de données très pertinente pour cet usage.</w:t>
       </w:r>
     </w:p>
     <w:p>
@@ -2396,21 +2339,7 @@
         <w:rPr>
           <w:lang w:val="fr-CA"/>
         </w:rPr>
-        <w:t xml:space="preserve">es points qui se trouvent sur la droite de profits, en fonction du temps spécifié par l’usager. Cette liste sera utilisée principalement pour ajouter des points, donc puisque nous allons toujours ajouter les points un après l’autre à la fin de la liste, nous bénéficions d’une complexité d’ordre </w:t>
-      </w:r>
-      <w:proofErr w:type="gramStart"/>
-      <w:r>
-        <w:rPr>
-          <w:lang w:val="fr-CA"/>
-        </w:rPr>
-        <w:t>O(</w:t>
-      </w:r>
-      <w:proofErr w:type="gramEnd"/>
-      <w:r>
-        <w:rPr>
-          <w:lang w:val="fr-CA"/>
-        </w:rPr>
-        <w:t xml:space="preserve">1). De plus, les listes chaînées sont plus appropriées que des listes classiques </w:t>
+        <w:t xml:space="preserve">es points qui se trouvent sur la droite de profits, en fonction du temps spécifié par l’usager. Cette liste sera utilisée principalement pour ajouter des points, donc puisque nous allons toujours ajouter les points un après l’autre à la fin de la liste, nous bénéficions d’une complexité d’ordre O(1). De plus, les listes chaînées sont plus appropriées que des listes classiques </w:t>
       </w:r>
       <w:r>
         <w:rPr>
@@ -2427,7 +2356,7 @@
     </w:p>
     <w:p>
       <w:pPr>
-        <w:pStyle w:val="Heading2"/>
+        <w:pStyle w:val="Titre2"/>
         <w:rPr>
           <w:lang w:val="fr-CA"/>
         </w:rPr>
@@ -2462,49 +2391,7 @@
         <w:rPr>
           <w:lang w:val="fr-CA"/>
         </w:rPr>
-        <w:t xml:space="preserve">Nous avons aussi utilisé le patron DAO (Data Access Object) parce qu’il se prête bien au </w:t>
-      </w:r>
-      <w:proofErr w:type="spellStart"/>
-      <w:r>
-        <w:rPr>
-          <w:lang w:val="fr-CA"/>
-        </w:rPr>
-        <w:t>framework</w:t>
-      </w:r>
-      <w:proofErr w:type="spellEnd"/>
-      <w:r>
-        <w:rPr>
-          <w:lang w:val="fr-CA"/>
-        </w:rPr>
-        <w:t xml:space="preserve"> Spring, qui est fondé dans le concept de l’encapsulation de données grâce à l’inversion de contrôle (Inversion of Control). Le DAO était un choix naturel qui nous permet pousser l’encapsulation en séparant le traitement des données dans les différents servlets (modules) et l’accès aux données. Les modules peuvent donc que ne se concentrer sur leur logique. Dans le module Lobby, en cliquant sur le bloc-notes, le DAO accède à l’information de la base de données, y apporte des changements au besoin, et la transmet au module de Lobby. Chacun de nos modules, soit des aspects (finances, inventaire, </w:t>
-      </w:r>
-      <w:proofErr w:type="spellStart"/>
-      <w:r>
-        <w:rPr>
-          <w:lang w:val="fr-CA"/>
-        </w:rPr>
-        <w:t>connection</w:t>
-      </w:r>
-      <w:proofErr w:type="spellEnd"/>
-      <w:r>
-        <w:rPr>
-          <w:lang w:val="fr-CA"/>
-        </w:rPr>
-        <w:t xml:space="preserve">, </w:t>
-      </w:r>
-      <w:proofErr w:type="gramStart"/>
-      <w:r>
-        <w:rPr>
-          <w:lang w:val="fr-CA"/>
-        </w:rPr>
-        <w:t>etc. )</w:t>
-      </w:r>
-      <w:proofErr w:type="gramEnd"/>
-      <w:r>
-        <w:rPr>
-          <w:lang w:val="fr-CA"/>
-        </w:rPr>
-        <w:t xml:space="preserve"> en ce qui a trait à </w:t>
+        <w:t xml:space="preserve">Nous avons aussi utilisé le patron DAO (Data Access Object) parce qu’il se prête bien au framework Spring, qui est fondé dans le concept de l’encapsulation de données grâce à l’inversion de contrôle (Inversion of Control). Le DAO était un choix naturel qui nous permet pousser l’encapsulation en séparant le traitement des données dans les différents servlets (modules) et l’accès aux données. Les modules peuvent donc que ne se concentrer sur leur logique. Dans le module Lobby, en cliquant sur le bloc-notes, le DAO accède à l’information de la base de données, y apporte des changements au besoin, et la transmet au module de Lobby. Chacun de nos modules, soit des aspects (finances, inventaire, connection, etc. ) en ce qui a trait à </w:t>
       </w:r>
       <w:r>
         <w:rPr>
@@ -2512,36 +2399,8 @@
           <w:iCs/>
           <w:lang w:val="fr-CA"/>
         </w:rPr>
-        <w:t>l’Aspect-</w:t>
-      </w:r>
-      <w:proofErr w:type="spellStart"/>
-      <w:r>
-        <w:rPr>
-          <w:i/>
-          <w:iCs/>
-          <w:lang w:val="fr-CA"/>
-        </w:rPr>
-        <w:t>Oriented</w:t>
-      </w:r>
-      <w:proofErr w:type="spellEnd"/>
-      <w:r>
-        <w:rPr>
-          <w:i/>
-          <w:iCs/>
-          <w:lang w:val="fr-CA"/>
-        </w:rPr>
-        <w:t xml:space="preserve"> </w:t>
-      </w:r>
-      <w:proofErr w:type="spellStart"/>
-      <w:r>
-        <w:rPr>
-          <w:i/>
-          <w:iCs/>
-          <w:lang w:val="fr-CA"/>
-        </w:rPr>
-        <w:t>Programming</w:t>
-      </w:r>
-      <w:proofErr w:type="spellEnd"/>
+        <w:t>l’Aspect-Oriented Programming</w:t>
+      </w:r>
       <w:r>
         <w:rPr>
           <w:lang w:val="fr-CA"/>
@@ -2559,33 +2418,13 @@
         <w:rPr>
           <w:lang w:val="fr-CA"/>
         </w:rPr>
-        <w:t xml:space="preserve">Notre logiciel est une application web, donc un patron de conception approprié est le MVC, soit le Modèle-Vue-Contrôleur où la vue (l’affichage) communique avec le modèle (la logique) via le contrôleur. Spring vient avec des fonctionnalités (en fait, Spring MVC est un </w:t>
-      </w:r>
-      <w:proofErr w:type="spellStart"/>
-      <w:r>
-        <w:rPr>
-          <w:lang w:val="fr-CA"/>
-        </w:rPr>
-        <w:t>framework</w:t>
-      </w:r>
-      <w:proofErr w:type="spellEnd"/>
-      <w:r>
-        <w:rPr>
-          <w:lang w:val="fr-CA"/>
-        </w:rPr>
-        <w:t xml:space="preserve"> en soit) qui utilisent le </w:t>
-      </w:r>
-      <w:r>
-        <w:rPr>
-          <w:lang w:val="fr-CA"/>
-        </w:rPr>
         <w:lastRenderedPageBreak/>
-        <w:t>patron, en faisant un choix logique dans notre situation. Ce patron permet une encapsulation de ces trois (MVC) aspects fondamentaux à toute application web. Par exemple, lors de l’ajout de produits dans l’inventaire, la vue capte les informations à ajouter, puis le contrôleur les prend et les donne au modèle, qui finalement les insère dans la base de données par l’entremise du DAO du module d’inventaire.</w:t>
-      </w:r>
-    </w:p>
-    <w:p>
-      <w:pPr>
-        <w:pStyle w:val="Heading2"/>
+        <w:t>Notre logiciel est une application web, donc un patron de conception approprié est le MVC, soit le Modèle-Vue-Contrôleur où la vue (l’affichage) communique avec le modèle (la logique) via le contrôleur. Spring vient avec des fonctionnalités (en fait, Spring MVC est un framework en soit) qui utilisent le patron, en faisant un choix logique dans notre situation. Ce patron permet une encapsulation de ces trois (MVC) aspects fondamentaux à toute application web. Par exemple, lors de l’ajout de produits dans l’inventaire, la vue capte les informations à ajouter, puis le contrôleur les prend et les donne au modèle, qui finalement les insère dans la base de données par l’entremise du DAO du module d’inventaire.</w:t>
+      </w:r>
+    </w:p>
+    <w:p>
+      <w:pPr>
+        <w:pStyle w:val="Titre2"/>
         <w:rPr>
           <w:lang w:val="fr-CA"/>
         </w:rPr>
@@ -2607,21 +2446,7 @@
         <w:rPr>
           <w:lang w:val="fr-CA"/>
         </w:rPr>
-        <w:t xml:space="preserve">Nous allons utiliser une expression régulière à deux endroits afin de générer un code SKU (Stock </w:t>
-      </w:r>
-      <w:proofErr w:type="spellStart"/>
-      <w:r>
-        <w:rPr>
-          <w:lang w:val="fr-CA"/>
-        </w:rPr>
-        <w:t>Keeping</w:t>
-      </w:r>
-      <w:proofErr w:type="spellEnd"/>
-      <w:r>
-        <w:rPr>
-          <w:lang w:val="fr-CA"/>
-        </w:rPr>
-        <w:t xml:space="preserve"> Unit) qui permet d’identifier chaque produit de l’inventaire. Un patron sera spécifié par l’usager dans le module de configurations, qui s’appliquera aux produits créés dont le champs SKU est laissé nul. Toutefois, si l’usager veut générer un SKU à partir de colonnes supplémentaires, il pourra le faire durant la création du produit. </w:t>
+        <w:t xml:space="preserve">Nous allons utiliser une expression régulière à deux endroits afin de générer un code SKU (Stock Keeping Unit) qui permet d’identifier chaque produit de l’inventaire. Un patron sera spécifié par l’usager dans le module de configurations, qui s’appliquera aux produits créés dont le champs SKU est laissé nul. Toutefois, si l’usager veut générer un SKU à partir de colonnes supplémentaires, il pourra le faire durant la création du produit. </w:t>
       </w:r>
       <w:r>
         <w:rPr>
@@ -2632,7 +2457,7 @@
     </w:p>
     <w:p>
       <w:pPr>
-        <w:pStyle w:val="Heading2"/>
+        <w:pStyle w:val="Titre2"/>
         <w:rPr>
           <w:lang w:val="fr-CA"/>
         </w:rPr>
@@ -2660,21 +2485,7 @@
         <w:rPr>
           <w:lang w:val="fr-CA"/>
         </w:rPr>
-        <w:t xml:space="preserve">L’algorithme que nous allons implémenter dans notre projet servira à extrapoler la tendance des ventes pour une </w:t>
-      </w:r>
-      <w:proofErr w:type="gramStart"/>
-      <w:r>
-        <w:rPr>
-          <w:lang w:val="fr-CA"/>
-        </w:rPr>
-        <w:t>période de temps</w:t>
-      </w:r>
-      <w:proofErr w:type="gramEnd"/>
-      <w:r>
-        <w:rPr>
-          <w:lang w:val="fr-CA"/>
-        </w:rPr>
-        <w:t xml:space="preserve"> spécifiée par l’utilisateur. Tout d’abord, nous devons déterminer le modèle de régression approprié grâce au calcul du coefficient de détermination pour les modèles linéaires, logarithmiques et exponentiels. Cet algorithme permettra de déterminer le modèle qui décrit le nuage de points (le profit) avec le plus de fiabilité. Quand nous connaissons le modèle approprié, nous allons pouvoir extrapoler des valeurs et les afficher à l’usager pour faire une projection des revenus pour la période spécifiée, c’est-à-dire, nous allons trouver les valeurs Y (le profit) associé à des valeurs X (le temps) futures avec le modèle que nous avons trouvé grâce à notre algorithme. Nous pouvons aussi afficher la droite, le type, et le taux de fiabilité de la régression pour offrir un maximum d’informations pertinentes à l’usager.</w:t>
+        <w:t>L’algorithme que nous allons implémenter dans notre projet servira à extrapoler la tendance des ventes pour une période de temps spécifiée par l’utilisateur. Tout d’abord, nous devons déterminer le modèle de régression approprié grâce au calcul du coefficient de détermination pour les modèles linéaires, logarithmiques et exponentiels. Cet algorithme permettra de déterminer le modèle qui décrit le nuage de points (le profit) avec le plus de fiabilité. Quand nous connaissons le modèle approprié, nous allons pouvoir extrapoler des valeurs et les afficher à l’usager pour faire une projection des revenus pour la période spécifiée, c’est-à-dire, nous allons trouver les valeurs Y (le profit) associé à des valeurs X (le temps) futures avec le modèle que nous avons trouvé grâce à notre algorithme. Nous pouvons aussi afficher la droite, le type, et le taux de fiabilité de la régression pour offrir un maximum d’informations pertinentes à l’usager.</w:t>
       </w:r>
     </w:p>
     <w:p>
@@ -3213,11 +3024,11 @@
     <w:name w:val="Normal"/>
     <w:qFormat/>
   </w:style>
-  <w:style w:type="paragraph" w:styleId="Heading1">
+  <w:style w:type="paragraph" w:styleId="Titre1">
     <w:name w:val="heading 1"/>
     <w:basedOn w:val="Normal"/>
     <w:next w:val="Normal"/>
-    <w:link w:val="Heading1Char"/>
+    <w:link w:val="Titre1Car"/>
     <w:uiPriority w:val="9"/>
     <w:qFormat/>
     <w:rsid w:val="00CB0D52"/>
@@ -3234,11 +3045,11 @@
       <w:szCs w:val="32"/>
     </w:rPr>
   </w:style>
-  <w:style w:type="paragraph" w:styleId="Heading2">
+  <w:style w:type="paragraph" w:styleId="Titre2">
     <w:name w:val="heading 2"/>
     <w:basedOn w:val="Normal"/>
     <w:next w:val="Normal"/>
-    <w:link w:val="Heading2Char"/>
+    <w:link w:val="Titre2Car"/>
     <w:uiPriority w:val="9"/>
     <w:unhideWhenUsed/>
     <w:qFormat/>
@@ -3256,12 +3067,13 @@
       <w:szCs w:val="26"/>
     </w:rPr>
   </w:style>
-  <w:style w:type="character" w:default="1" w:styleId="DefaultParagraphFont">
+  <w:style w:type="character" w:default="1" w:styleId="Policepardfaut">
     <w:name w:val="Default Paragraph Font"/>
     <w:uiPriority w:val="1"/>
+    <w:semiHidden/>
     <w:unhideWhenUsed/>
   </w:style>
-  <w:style w:type="table" w:default="1" w:styleId="TableNormal">
+  <w:style w:type="table" w:default="1" w:styleId="TableauNormal">
     <w:name w:val="Normal Table"/>
     <w:uiPriority w:val="99"/>
     <w:semiHidden/>
@@ -3276,13 +3088,13 @@
       </w:tblCellMar>
     </w:tblPr>
   </w:style>
-  <w:style w:type="numbering" w:default="1" w:styleId="NoList">
+  <w:style w:type="numbering" w:default="1" w:styleId="Aucuneliste">
     <w:name w:val="No List"/>
     <w:uiPriority w:val="99"/>
     <w:semiHidden/>
     <w:unhideWhenUsed/>
   </w:style>
-  <w:style w:type="paragraph" w:styleId="ListParagraph">
+  <w:style w:type="paragraph" w:styleId="Paragraphedeliste">
     <w:name w:val="List Paragraph"/>
     <w:basedOn w:val="Normal"/>
     <w:uiPriority w:val="34"/>
@@ -3293,9 +3105,9 @@
       <w:contextualSpacing/>
     </w:pPr>
   </w:style>
-  <w:style w:type="character" w:styleId="Strong">
+  <w:style w:type="character" w:styleId="lev">
     <w:name w:val="Strong"/>
-    <w:basedOn w:val="DefaultParagraphFont"/>
+    <w:basedOn w:val="Policepardfaut"/>
     <w:uiPriority w:val="22"/>
     <w:qFormat/>
     <w:rsid w:val="0080101B"/>
@@ -3304,9 +3116,9 @@
       <w:bCs/>
     </w:rPr>
   </w:style>
-  <w:style w:type="character" w:styleId="Emphasis">
+  <w:style w:type="character" w:styleId="Accentuation">
     <w:name w:val="Emphasis"/>
-    <w:basedOn w:val="DefaultParagraphFont"/>
+    <w:basedOn w:val="Policepardfaut"/>
     <w:uiPriority w:val="20"/>
     <w:qFormat/>
     <w:rsid w:val="0080101B"/>
@@ -3315,7 +3127,7 @@
       <w:iCs/>
     </w:rPr>
   </w:style>
-  <w:style w:type="paragraph" w:styleId="Caption">
+  <w:style w:type="paragraph" w:styleId="Lgende">
     <w:name w:val="caption"/>
     <w:basedOn w:val="Normal"/>
     <w:next w:val="Normal"/>
@@ -3334,10 +3146,10 @@
       <w:szCs w:val="18"/>
     </w:rPr>
   </w:style>
-  <w:style w:type="character" w:customStyle="1" w:styleId="Heading2Char">
-    <w:name w:val="Heading 2 Char"/>
-    <w:basedOn w:val="DefaultParagraphFont"/>
-    <w:link w:val="Heading2"/>
+  <w:style w:type="character" w:customStyle="1" w:styleId="Titre2Car">
+    <w:name w:val="Titre 2 Car"/>
+    <w:basedOn w:val="Policepardfaut"/>
+    <w:link w:val="Titre2"/>
     <w:uiPriority w:val="9"/>
     <w:rsid w:val="00225345"/>
     <w:rPr>
@@ -3347,10 +3159,10 @@
       <w:szCs w:val="26"/>
     </w:rPr>
   </w:style>
-  <w:style w:type="character" w:customStyle="1" w:styleId="Heading1Char">
-    <w:name w:val="Heading 1 Char"/>
-    <w:basedOn w:val="DefaultParagraphFont"/>
-    <w:link w:val="Heading1"/>
+  <w:style w:type="character" w:customStyle="1" w:styleId="Titre1Car">
+    <w:name w:val="Titre 1 Car"/>
+    <w:basedOn w:val="Policepardfaut"/>
+    <w:link w:val="Titre1"/>
     <w:uiPriority w:val="9"/>
     <w:rsid w:val="00CB0D52"/>
     <w:rPr>

</xml_diff>

<commit_message>
Conception: All assets, UML: readability, Plannification: Complete
</commit_message>
<xml_diff>
--- a/c-61/sprint0/ConceptionFinal.docx
+++ b/c-61/sprint0/ConceptionFinal.docx
@@ -373,10 +373,10 @@
           <w:lang w:val="fr-CA"/>
         </w:rPr>
         <w:drawing>
-          <wp:inline distT="0" distB="0" distL="0" distR="0" wp14:anchorId="44EA5AFC" wp14:editId="526CB175">
-            <wp:extent cx="4770976" cy="3162300"/>
-            <wp:effectExtent l="0" t="0" r="0" b="0"/>
-            <wp:docPr id="2" name="Picture 2" descr="Graphical user interface&#10;&#10;Description automatically generated"/>
+          <wp:inline distT="0" distB="0" distL="0" distR="0" wp14:anchorId="44EA5AFC" wp14:editId="0D5D06F7">
+            <wp:extent cx="4811539" cy="3188970"/>
+            <wp:effectExtent l="0" t="0" r="8255" b="0"/>
+            <wp:docPr id="2" name="Picture 2"/>
             <wp:cNvGraphicFramePr>
               <a:graphicFrameLocks xmlns:a="http://schemas.openxmlformats.org/drawingml/2006/main" noChangeAspect="1"/>
             </wp:cNvGraphicFramePr>
@@ -384,7 +384,7 @@
               <a:graphicData uri="http://schemas.openxmlformats.org/drawingml/2006/picture">
                 <pic:pic xmlns:pic="http://schemas.openxmlformats.org/drawingml/2006/picture">
                   <pic:nvPicPr>
-                    <pic:cNvPr id="2" name="Picture 2" descr="Graphical user interface&#10;&#10;Description automatically generated"/>
+                    <pic:cNvPr id="2" name="Picture 2"/>
                     <pic:cNvPicPr/>
                   </pic:nvPicPr>
                   <pic:blipFill>
@@ -402,7 +402,7 @@
                   <pic:spPr>
                     <a:xfrm>
                       <a:off x="0" y="0"/>
-                      <a:ext cx="4811539" cy="3189186"/>
+                      <a:ext cx="4811539" cy="3188970"/>
                     </a:xfrm>
                     <a:prstGeom prst="rect">
                       <a:avLst/>
@@ -501,10 +501,10 @@
           <w:lang w:val="fr-CA"/>
         </w:rPr>
         <w:drawing>
-          <wp:inline distT="0" distB="0" distL="0" distR="0" wp14:anchorId="763433C5" wp14:editId="49357A70">
-            <wp:extent cx="4751816" cy="3149600"/>
+          <wp:inline distT="0" distB="0" distL="0" distR="0" wp14:anchorId="763433C5" wp14:editId="05C85145">
+            <wp:extent cx="4772198" cy="3162896"/>
             <wp:effectExtent l="0" t="0" r="0" b="0"/>
-            <wp:docPr id="3" name="Picture 3" descr="Graphical user interface&#10;&#10;Description automatically generated"/>
+            <wp:docPr id="3" name="Picture 3"/>
             <wp:cNvGraphicFramePr>
               <a:graphicFrameLocks xmlns:a="http://schemas.openxmlformats.org/drawingml/2006/main" noChangeAspect="1"/>
             </wp:cNvGraphicFramePr>
@@ -512,7 +512,7 @@
               <a:graphicData uri="http://schemas.openxmlformats.org/drawingml/2006/picture">
                 <pic:pic xmlns:pic="http://schemas.openxmlformats.org/drawingml/2006/picture">
                   <pic:nvPicPr>
-                    <pic:cNvPr id="3" name="Picture 3" descr="Graphical user interface&#10;&#10;Description automatically generated"/>
+                    <pic:cNvPr id="3" name="Picture 3"/>
                     <pic:cNvPicPr/>
                   </pic:nvPicPr>
                   <pic:blipFill>
@@ -530,7 +530,7 @@
                   <pic:spPr>
                     <a:xfrm>
                       <a:off x="0" y="0"/>
-                      <a:ext cx="4772198" cy="3163110"/>
+                      <a:ext cx="4772198" cy="3162896"/>
                     </a:xfrm>
                     <a:prstGeom prst="rect">
                       <a:avLst/>
@@ -603,10 +603,10 @@
           <w:lang w:val="fr-CA"/>
         </w:rPr>
         <w:drawing>
-          <wp:inline distT="0" distB="0" distL="0" distR="0" wp14:anchorId="13951AE6" wp14:editId="78980621">
-            <wp:extent cx="3363686" cy="2229521"/>
-            <wp:effectExtent l="0" t="0" r="8255" b="0"/>
-            <wp:docPr id="9" name="Picture 9" descr="Graphical user interface&#10;&#10;Description automatically generated"/>
+          <wp:inline distT="0" distB="0" distL="0" distR="0" wp14:anchorId="13951AE6" wp14:editId="01A938DD">
+            <wp:extent cx="3424916" cy="2269950"/>
+            <wp:effectExtent l="0" t="0" r="4445" b="0"/>
+            <wp:docPr id="9" name="Picture 9"/>
             <wp:cNvGraphicFramePr>
               <a:graphicFrameLocks xmlns:a="http://schemas.openxmlformats.org/drawingml/2006/main" noChangeAspect="1"/>
             </wp:cNvGraphicFramePr>
@@ -614,7 +614,7 @@
               <a:graphicData uri="http://schemas.openxmlformats.org/drawingml/2006/picture">
                 <pic:pic xmlns:pic="http://schemas.openxmlformats.org/drawingml/2006/picture">
                   <pic:nvPicPr>
-                    <pic:cNvPr id="9" name="Picture 9" descr="Graphical user interface&#10;&#10;Description automatically generated"/>
+                    <pic:cNvPr id="9" name="Picture 9"/>
                     <pic:cNvPicPr/>
                   </pic:nvPicPr>
                   <pic:blipFill>
@@ -632,7 +632,7 @@
                   <pic:spPr>
                     <a:xfrm>
                       <a:off x="0" y="0"/>
-                      <a:ext cx="3424916" cy="2270105"/>
+                      <a:ext cx="3424916" cy="2269950"/>
                     </a:xfrm>
                     <a:prstGeom prst="rect">
                       <a:avLst/>
@@ -713,10 +713,10 @@
           <w:lang w:val="fr-CA"/>
         </w:rPr>
         <w:drawing>
-          <wp:inline distT="0" distB="0" distL="0" distR="0" wp14:anchorId="6EDDF8BD" wp14:editId="61DD5B05">
-            <wp:extent cx="3369129" cy="2233126"/>
-            <wp:effectExtent l="0" t="0" r="3175" b="0"/>
-            <wp:docPr id="8" name="Picture 8" descr="A picture containing graphical user interface&#10;&#10;Description automatically generated"/>
+          <wp:inline distT="0" distB="0" distL="0" distR="0" wp14:anchorId="6EDDF8BD" wp14:editId="1307689D">
+            <wp:extent cx="3429251" cy="2272823"/>
+            <wp:effectExtent l="0" t="0" r="0" b="0"/>
+            <wp:docPr id="8" name="Picture 8"/>
             <wp:cNvGraphicFramePr>
               <a:graphicFrameLocks xmlns:a="http://schemas.openxmlformats.org/drawingml/2006/main" noChangeAspect="1"/>
             </wp:cNvGraphicFramePr>
@@ -724,7 +724,7 @@
               <a:graphicData uri="http://schemas.openxmlformats.org/drawingml/2006/picture">
                 <pic:pic xmlns:pic="http://schemas.openxmlformats.org/drawingml/2006/picture">
                   <pic:nvPicPr>
-                    <pic:cNvPr id="8" name="Picture 8" descr="A picture containing graphical user interface&#10;&#10;Description automatically generated"/>
+                    <pic:cNvPr id="8" name="Picture 8"/>
                     <pic:cNvPicPr/>
                   </pic:nvPicPr>
                   <pic:blipFill>
@@ -742,7 +742,7 @@
                   <pic:spPr>
                     <a:xfrm>
                       <a:off x="0" y="0"/>
-                      <a:ext cx="3429251" cy="2272976"/>
+                      <a:ext cx="3429251" cy="2272823"/>
                     </a:xfrm>
                     <a:prstGeom prst="rect">
                       <a:avLst/>
@@ -814,10 +814,10 @@
           <w:lang w:val="fr-CA"/>
         </w:rPr>
         <w:drawing>
-          <wp:inline distT="0" distB="0" distL="0" distR="0" wp14:anchorId="00EFA283" wp14:editId="1A73AE74">
-            <wp:extent cx="3450771" cy="2287241"/>
-            <wp:effectExtent l="0" t="0" r="0" b="0"/>
-            <wp:docPr id="7" name="Picture 7" descr="Graphical user interface, text&#10;&#10;Description automatically generated"/>
+          <wp:inline distT="0" distB="0" distL="0" distR="0" wp14:anchorId="00EFA283" wp14:editId="1347B93F">
+            <wp:extent cx="3482554" cy="2308151"/>
+            <wp:effectExtent l="0" t="0" r="3810" b="0"/>
+            <wp:docPr id="7" name="Picture 7"/>
             <wp:cNvGraphicFramePr>
               <a:graphicFrameLocks xmlns:a="http://schemas.openxmlformats.org/drawingml/2006/main" noChangeAspect="1"/>
             </wp:cNvGraphicFramePr>
@@ -825,7 +825,7 @@
               <a:graphicData uri="http://schemas.openxmlformats.org/drawingml/2006/picture">
                 <pic:pic xmlns:pic="http://schemas.openxmlformats.org/drawingml/2006/picture">
                   <pic:nvPicPr>
-                    <pic:cNvPr id="7" name="Picture 7" descr="Graphical user interface, text&#10;&#10;Description automatically generated"/>
+                    <pic:cNvPr id="7" name="Picture 7"/>
                     <pic:cNvPicPr/>
                   </pic:nvPicPr>
                   <pic:blipFill>
@@ -843,7 +843,7 @@
                   <pic:spPr>
                     <a:xfrm>
                       <a:off x="0" y="0"/>
-                      <a:ext cx="3482554" cy="2308308"/>
+                      <a:ext cx="3482554" cy="2308151"/>
                     </a:xfrm>
                     <a:prstGeom prst="rect">
                       <a:avLst/>
@@ -991,10 +991,10 @@
           <w:lang w:val="fr-CA"/>
         </w:rPr>
         <w:drawing>
-          <wp:inline distT="0" distB="0" distL="0" distR="0" wp14:anchorId="06575829" wp14:editId="7F5B5282">
-            <wp:extent cx="3343275" cy="2215991"/>
-            <wp:effectExtent l="0" t="0" r="0" b="0"/>
-            <wp:docPr id="6" name="Picture 6" descr="Graphical user interface&#10;&#10;Description automatically generated"/>
+          <wp:inline distT="0" distB="0" distL="0" distR="0" wp14:anchorId="06575829" wp14:editId="07F17970">
+            <wp:extent cx="3353296" cy="2222482"/>
+            <wp:effectExtent l="0" t="0" r="0" b="6985"/>
+            <wp:docPr id="6" name="Picture 6"/>
             <wp:cNvGraphicFramePr>
               <a:graphicFrameLocks xmlns:a="http://schemas.openxmlformats.org/drawingml/2006/main" noChangeAspect="1"/>
             </wp:cNvGraphicFramePr>
@@ -1002,7 +1002,7 @@
               <a:graphicData uri="http://schemas.openxmlformats.org/drawingml/2006/picture">
                 <pic:pic xmlns:pic="http://schemas.openxmlformats.org/drawingml/2006/picture">
                   <pic:nvPicPr>
-                    <pic:cNvPr id="6" name="Picture 6" descr="Graphical user interface&#10;&#10;Description automatically generated"/>
+                    <pic:cNvPr id="6" name="Picture 6"/>
                     <pic:cNvPicPr/>
                   </pic:nvPicPr>
                   <pic:blipFill>
@@ -1020,7 +1020,7 @@
                   <pic:spPr>
                     <a:xfrm>
                       <a:off x="0" y="0"/>
-                      <a:ext cx="3353296" cy="2222633"/>
+                      <a:ext cx="3353296" cy="2222482"/>
                     </a:xfrm>
                     <a:prstGeom prst="rect">
                       <a:avLst/>
@@ -1081,10 +1081,10 @@
           <w:lang w:val="fr-CA"/>
         </w:rPr>
         <w:drawing>
-          <wp:inline distT="0" distB="0" distL="0" distR="0" wp14:anchorId="6EED7A5D" wp14:editId="32754A97">
-            <wp:extent cx="3409950" cy="2260185"/>
-            <wp:effectExtent l="0" t="0" r="0" b="6985"/>
-            <wp:docPr id="5" name="Picture 5" descr="Graphical user interface, text, application&#10;&#10;Description automatically generated"/>
+          <wp:inline distT="0" distB="0" distL="0" distR="0" wp14:anchorId="6EED7A5D" wp14:editId="3DC23B76">
+            <wp:extent cx="3427454" cy="2271632"/>
+            <wp:effectExtent l="0" t="0" r="1905" b="0"/>
+            <wp:docPr id="5" name="Picture 5"/>
             <wp:cNvGraphicFramePr>
               <a:graphicFrameLocks xmlns:a="http://schemas.openxmlformats.org/drawingml/2006/main" noChangeAspect="1"/>
             </wp:cNvGraphicFramePr>
@@ -1092,7 +1092,7 @@
               <a:graphicData uri="http://schemas.openxmlformats.org/drawingml/2006/picture">
                 <pic:pic xmlns:pic="http://schemas.openxmlformats.org/drawingml/2006/picture">
                   <pic:nvPicPr>
-                    <pic:cNvPr id="5" name="Picture 5" descr="Graphical user interface, text, application&#10;&#10;Description automatically generated"/>
+                    <pic:cNvPr id="5" name="Picture 5"/>
                     <pic:cNvPicPr/>
                   </pic:nvPicPr>
                   <pic:blipFill>
@@ -1110,7 +1110,7 @@
                   <pic:spPr>
                     <a:xfrm>
                       <a:off x="0" y="0"/>
-                      <a:ext cx="3427454" cy="2271787"/>
+                      <a:ext cx="3427454" cy="2271632"/>
                     </a:xfrm>
                     <a:prstGeom prst="rect">
                       <a:avLst/>
@@ -1191,10 +1191,10 @@
           <w:lang w:val="fr-CA"/>
         </w:rPr>
         <w:drawing>
-          <wp:inline distT="0" distB="0" distL="0" distR="0" wp14:anchorId="337D50EC" wp14:editId="73770895">
-            <wp:extent cx="3409950" cy="2260185"/>
-            <wp:effectExtent l="0" t="0" r="0" b="6985"/>
-            <wp:docPr id="10" name="Picture 10" descr="Graphical user interface&#10;&#10;Description automatically generated"/>
+          <wp:inline distT="0" distB="0" distL="0" distR="0" wp14:anchorId="337D50EC" wp14:editId="47A9AAFD">
+            <wp:extent cx="3423466" cy="2268989"/>
+            <wp:effectExtent l="0" t="0" r="5715" b="0"/>
+            <wp:docPr id="10" name="Picture 10"/>
             <wp:cNvGraphicFramePr>
               <a:graphicFrameLocks xmlns:a="http://schemas.openxmlformats.org/drawingml/2006/main" noChangeAspect="1"/>
             </wp:cNvGraphicFramePr>
@@ -1202,7 +1202,7 @@
               <a:graphicData uri="http://schemas.openxmlformats.org/drawingml/2006/picture">
                 <pic:pic xmlns:pic="http://schemas.openxmlformats.org/drawingml/2006/picture">
                   <pic:nvPicPr>
-                    <pic:cNvPr id="10" name="Picture 10" descr="Graphical user interface&#10;&#10;Description automatically generated"/>
+                    <pic:cNvPr id="10" name="Picture 10"/>
                     <pic:cNvPicPr/>
                   </pic:nvPicPr>
                   <pic:blipFill>
@@ -1220,7 +1220,7 @@
                   <pic:spPr>
                     <a:xfrm>
                       <a:off x="0" y="0"/>
-                      <a:ext cx="3423466" cy="2269144"/>
+                      <a:ext cx="3423466" cy="2268989"/>
                     </a:xfrm>
                     <a:prstGeom prst="rect">
                       <a:avLst/>
@@ -1282,10 +1282,10 @@
           <w:lang w:val="fr-CA"/>
         </w:rPr>
         <w:drawing>
-          <wp:inline distT="0" distB="0" distL="0" distR="0" wp14:anchorId="75DF44B5" wp14:editId="73C272C2">
-            <wp:extent cx="3619500" cy="2399078"/>
-            <wp:effectExtent l="0" t="0" r="0" b="1270"/>
-            <wp:docPr id="1" name="Picture 1" descr="Graphical user interface, application&#10;&#10;Description automatically generated"/>
+          <wp:inline distT="0" distB="0" distL="0" distR="0" wp14:anchorId="75DF44B5" wp14:editId="43F33392">
+            <wp:extent cx="3648555" cy="2418173"/>
+            <wp:effectExtent l="0" t="0" r="9525" b="1270"/>
+            <wp:docPr id="1" name="Picture 1"/>
             <wp:cNvGraphicFramePr>
               <a:graphicFrameLocks xmlns:a="http://schemas.openxmlformats.org/drawingml/2006/main" noChangeAspect="1"/>
             </wp:cNvGraphicFramePr>
@@ -1293,7 +1293,7 @@
               <a:graphicData uri="http://schemas.openxmlformats.org/drawingml/2006/picture">
                 <pic:pic xmlns:pic="http://schemas.openxmlformats.org/drawingml/2006/picture">
                   <pic:nvPicPr>
-                    <pic:cNvPr id="1" name="Picture 1" descr="Graphical user interface, application&#10;&#10;Description automatically generated"/>
+                    <pic:cNvPr id="1" name="Picture 1"/>
                     <pic:cNvPicPr/>
                   </pic:nvPicPr>
                   <pic:blipFill>
@@ -1311,7 +1311,7 @@
                   <pic:spPr>
                     <a:xfrm>
                       <a:off x="0" y="0"/>
-                      <a:ext cx="3648555" cy="2418336"/>
+                      <a:ext cx="3648555" cy="2418173"/>
                     </a:xfrm>
                     <a:prstGeom prst="rect">
                       <a:avLst/>
@@ -1896,7 +1896,6 @@
       </w:pPr>
       <w:r>
         <w:rPr>
-          <w:highlight w:val="yellow"/>
           <w:lang w:val="fr-CA"/>
         </w:rPr>
         <w:lastRenderedPageBreak/>
@@ -1911,12 +1910,103 @@
     </w:p>
     <w:p>
       <w:pPr>
+        <w:pStyle w:val="Caption"/>
+        <w:keepNext/>
+        <w:jc w:val="center"/>
+        <w:rPr>
+          <w:lang w:val="fr-CA"/>
+        </w:rPr>
+      </w:pPr>
+      <w:r>
+        <w:rPr>
+          <w:lang w:val="fr-CA"/>
+        </w:rPr>
+        <w:t xml:space="preserve">Figure </w:t>
+      </w:r>
+      <w:r>
+        <w:fldChar w:fldCharType="begin"/>
+      </w:r>
+      <w:r>
+        <w:rPr>
+          <w:lang w:val="fr-CA"/>
+        </w:rPr>
+        <w:instrText xml:space="preserve"> SEQ Figure \* ARABIC </w:instrText>
+      </w:r>
+      <w:r>
+        <w:fldChar w:fldCharType="separate"/>
+      </w:r>
+      <w:r>
+        <w:rPr>
+          <w:noProof/>
+          <w:lang w:val="fr-CA"/>
+        </w:rPr>
+        <w:t>15</w:t>
+      </w:r>
+      <w:r>
+        <w:fldChar w:fldCharType="end"/>
+      </w:r>
+      <w:r>
+        <w:rPr>
+          <w:lang w:val="fr-CA"/>
+        </w:rPr>
+        <w:t xml:space="preserve"> - Diagramme de Classe (</w:t>
+      </w:r>
+      <w:proofErr w:type="spellStart"/>
+      <w:r>
+        <w:rPr>
+          <w:lang w:val="fr-CA"/>
+        </w:rPr>
+        <w:t>double-clicker</w:t>
+      </w:r>
+      <w:proofErr w:type="spellEnd"/>
+      <w:r>
+        <w:rPr>
+          <w:lang w:val="fr-CA"/>
+        </w:rPr>
+        <w:t xml:space="preserve"> pour ouvrir PDF)</w:t>
+      </w:r>
+    </w:p>
+    <w:p>
+      <w:pPr>
+        <w:jc w:val="center"/>
         <w:rPr>
           <w:b/>
           <w:bCs/>
           <w:lang w:val="fr-CA"/>
         </w:rPr>
       </w:pPr>
+      <w:r>
+        <w:rPr>
+          <w:b/>
+          <w:bCs/>
+          <w:lang w:val="fr-CA"/>
+        </w:rPr>
+        <w:object w:dxaOrig="10103" w:dyaOrig="7139" w14:anchorId="5FCA7538">
+          <v:shapetype id="_x0000_t75" coordsize="21600,21600" o:spt="75" o:preferrelative="t" path="m@4@5l@4@11@9@11@9@5xe" filled="f" stroked="f">
+            <v:stroke joinstyle="miter"/>
+            <v:formulas>
+              <v:f eqn="if lineDrawn pixelLineWidth 0"/>
+              <v:f eqn="sum @0 1 0"/>
+              <v:f eqn="sum 0 0 @1"/>
+              <v:f eqn="prod @2 1 2"/>
+              <v:f eqn="prod @3 21600 pixelWidth"/>
+              <v:f eqn="prod @3 21600 pixelHeight"/>
+              <v:f eqn="sum @0 0 1"/>
+              <v:f eqn="prod @6 1 2"/>
+              <v:f eqn="prod @7 21600 pixelWidth"/>
+              <v:f eqn="sum @8 21600 0"/>
+              <v:f eqn="prod @7 21600 pixelHeight"/>
+              <v:f eqn="sum @10 21600 0"/>
+            </v:formulas>
+            <v:path o:extrusionok="f" gradientshapeok="t" o:connecttype="rect"/>
+            <o:lock v:ext="edit" aspectratio="t"/>
+          </v:shapetype>
+          <v:shape id="_x0000_i1039" type="#_x0000_t75" style="width:328.2pt;height:231.6pt" o:ole="">
+            <v:imagedata r:id="rId19" o:title=""/>
+          </v:shape>
+          <o:OLEObject Type="Embed" ProgID="Acrobat.Document.DC" ShapeID="_x0000_i1039" DrawAspect="Content" ObjectID="_1725461057" r:id="rId20"/>
+        </w:object>
+      </w:r>
     </w:p>
     <w:p>
       <w:pPr>
@@ -1971,7 +2061,7 @@
           <w:noProof/>
           <w:lang w:val="fr-CA"/>
         </w:rPr>
-        <w:t>15</w:t>
+        <w:t>16</w:t>
       </w:r>
       <w:r>
         <w:fldChar w:fldCharType="end"/>
@@ -2018,7 +2108,7 @@
                     </pic:cNvPicPr>
                   </pic:nvPicPr>
                   <pic:blipFill>
-                    <a:blip r:embed="rId19">
+                    <a:blip r:embed="rId21">
                       <a:extLst>
                         <a:ext uri="{28A0092B-C50C-407E-A947-70E740481C1C}">
                           <a14:useLocalDpi xmlns:a14="http://schemas.microsoft.com/office/drawing/2010/main" val="0"/>
@@ -2055,14 +2145,24 @@
         <w:pStyle w:val="Caption"/>
         <w:keepNext/>
         <w:jc w:val="center"/>
-      </w:pPr>
-      <w:r>
+        <w:rPr>
+          <w:lang w:val="fr-CA"/>
+        </w:rPr>
+      </w:pPr>
+      <w:r>
+        <w:rPr>
+          <w:lang w:val="fr-CA"/>
+        </w:rPr>
+        <w:lastRenderedPageBreak/>
         <w:t xml:space="preserve">Figure </w:t>
       </w:r>
       <w:r>
         <w:fldChar w:fldCharType="begin"/>
       </w:r>
       <w:r>
+        <w:rPr>
+          <w:lang w:val="fr-CA"/>
+        </w:rPr>
         <w:instrText xml:space="preserve"> SEQ Figure \* ARABIC </w:instrText>
       </w:r>
       <w:r>
@@ -2071,22 +2171,18 @@
       <w:r>
         <w:rPr>
           <w:noProof/>
-        </w:rPr>
-        <w:t>16</w:t>
+          <w:lang w:val="fr-CA"/>
+        </w:rPr>
+        <w:t>17</w:t>
       </w:r>
       <w:r>
         <w:fldChar w:fldCharType="end"/>
       </w:r>
       <w:r>
-        <w:t xml:space="preserve"> - Base de </w:t>
-      </w:r>
-      <w:proofErr w:type="spellStart"/>
-      <w:r>
-        <w:t>données</w:t>
-      </w:r>
-      <w:proofErr w:type="spellEnd"/>
-      <w:r>
-        <w:t xml:space="preserve"> Neo4J</w:t>
+        <w:rPr>
+          <w:lang w:val="fr-CA"/>
+        </w:rPr>
+        <w:t xml:space="preserve"> - Base de données Neo4J</w:t>
       </w:r>
     </w:p>
     <w:p>
@@ -2118,7 +2214,7 @@
                     </pic:cNvPicPr>
                   </pic:nvPicPr>
                   <pic:blipFill>
-                    <a:blip r:embed="rId20">
+                    <a:blip r:embed="rId22">
                       <a:extLst>
                         <a:ext uri="{28A0092B-C50C-407E-A947-70E740481C1C}">
                           <a14:useLocalDpi xmlns:a14="http://schemas.microsoft.com/office/drawing/2010/main" val="0"/>
@@ -2160,224 +2256,483 @@
         <w:rPr>
           <w:lang w:val="fr-CA"/>
         </w:rPr>
-        <w:t xml:space="preserve">Nous allons utiliser une base de données no-SQL avec neo-4j pour laisser l’utilisateur créer ses propres champs descriptifs pour ses produits. Par exemple, il peut créer un champs couleur pour son produit </w:t>
-      </w:r>
+        <w:t xml:space="preserve">Nous allons </w:t>
+      </w:r>
+      <w:r>
+        <w:rPr>
+          <w:lang w:val="fr-CA"/>
+        </w:rPr>
+        <w:t>utiliser</w:t>
+      </w:r>
+      <w:r>
+        <w:rPr>
+          <w:lang w:val="fr-CA"/>
+        </w:rPr>
+        <w:t xml:space="preserve"> Ne</w:t>
+      </w:r>
+      <w:r>
+        <w:rPr>
+          <w:lang w:val="fr-CA"/>
+        </w:rPr>
+        <w:t>o</w:t>
+      </w:r>
+      <w:r>
+        <w:rPr>
+          <w:lang w:val="fr-CA"/>
+        </w:rPr>
+        <w:t xml:space="preserve">4j pour </w:t>
+      </w:r>
+      <w:r>
+        <w:rPr>
+          <w:lang w:val="fr-CA"/>
+        </w:rPr>
+        <w:t>stocker</w:t>
+      </w:r>
+      <w:r>
+        <w:rPr>
+          <w:lang w:val="fr-CA"/>
+        </w:rPr>
+        <w:t xml:space="preserve"> les produits de l’utilisateur, car nous voulons laiss</w:t>
+      </w:r>
+      <w:r>
+        <w:rPr>
+          <w:lang w:val="fr-CA"/>
+        </w:rPr>
+        <w:t>er</w:t>
+      </w:r>
+      <w:r>
+        <w:rPr>
+          <w:lang w:val="fr-CA"/>
+        </w:rPr>
+        <w:t xml:space="preserve"> celui-ci cr</w:t>
+      </w:r>
+      <w:r>
+        <w:rPr>
+          <w:lang w:val="fr-CA"/>
+        </w:rPr>
+        <w:t>éer</w:t>
+      </w:r>
+      <w:r>
+        <w:rPr>
+          <w:lang w:val="fr-CA"/>
+        </w:rPr>
+        <w:t xml:space="preserve"> </w:t>
+      </w:r>
+      <w:r>
+        <w:rPr>
+          <w:lang w:val="fr-CA"/>
+        </w:rPr>
+        <w:t>s</w:t>
+      </w:r>
+      <w:r>
+        <w:rPr>
+          <w:lang w:val="fr-CA"/>
+        </w:rPr>
+        <w:t>es propres champs descriptifs. Pour accomplir ceci, nous avons besoin des propriété</w:t>
+      </w:r>
+      <w:r>
+        <w:rPr>
+          <w:lang w:val="fr-CA"/>
+        </w:rPr>
+        <w:t>s</w:t>
+      </w:r>
+      <w:r>
+        <w:rPr>
+          <w:lang w:val="fr-CA"/>
+        </w:rPr>
+        <w:t xml:space="preserve"> </w:t>
+      </w:r>
+      <w:r>
+        <w:rPr>
+          <w:lang w:val="fr-CA"/>
+        </w:rPr>
+        <w:t>NoSQL,</w:t>
+      </w:r>
+      <w:r>
+        <w:rPr>
+          <w:lang w:val="fr-CA"/>
+        </w:rPr>
+        <w:t xml:space="preserve"> c’est-à-dire</w:t>
+      </w:r>
+      <w:r>
+        <w:rPr>
+          <w:lang w:val="fr-CA"/>
+        </w:rPr>
+        <w:t>,</w:t>
+      </w:r>
+      <w:r>
+        <w:rPr>
+          <w:lang w:val="fr-CA"/>
+        </w:rPr>
+        <w:t xml:space="preserve"> avoir la liberté de ne pas avoir exactement les mêmes informations à chaque entrée de donnée. De plus</w:t>
+      </w:r>
+      <w:r>
+        <w:rPr>
+          <w:lang w:val="fr-CA"/>
+        </w:rPr>
+        <w:t>,</w:t>
+      </w:r>
+      <w:r>
+        <w:rPr>
+          <w:lang w:val="fr-CA"/>
+        </w:rPr>
+        <w:t xml:space="preserve"> </w:t>
+      </w:r>
+      <w:r>
+        <w:rPr>
+          <w:lang w:val="fr-CA"/>
+        </w:rPr>
+        <w:t>N</w:t>
+      </w:r>
+      <w:r>
+        <w:rPr>
+          <w:lang w:val="fr-CA"/>
+        </w:rPr>
+        <w:t>eo4j permet de représenter des liens entre les différentes données avec facilité. Nous pouvons donc représenter le lien 1 vers N de produit et matéri</w:t>
+      </w:r>
+      <w:r>
+        <w:rPr>
+          <w:lang w:val="fr-CA"/>
+        </w:rPr>
+        <w:t>au</w:t>
+      </w:r>
+      <w:r>
+        <w:rPr>
+          <w:lang w:val="fr-CA"/>
+        </w:rPr>
+        <w:t xml:space="preserve"> tout en ayant la </w:t>
+      </w:r>
+      <w:r>
+        <w:rPr>
+          <w:lang w:val="fr-CA"/>
+        </w:rPr>
+        <w:t>flexibilité</w:t>
+      </w:r>
+      <w:r>
+        <w:rPr>
+          <w:lang w:val="fr-CA"/>
+        </w:rPr>
+        <w:t xml:space="preserve"> d’avoir des données variables.</w:t>
+      </w:r>
+    </w:p>
+    <w:p>
+      <w:pPr>
+        <w:rPr>
+          <w:lang w:val="fr-CA"/>
+        </w:rPr>
+      </w:pPr>
+      <w:r>
+        <w:rPr>
+          <w:lang w:val="fr-CA"/>
+        </w:rPr>
+        <w:t xml:space="preserve">Aussi, nous allons </w:t>
+      </w:r>
+      <w:r>
+        <w:rPr>
+          <w:lang w:val="fr-CA"/>
+        </w:rPr>
+        <w:t>utiliser</w:t>
+      </w:r>
+      <w:r>
+        <w:rPr>
+          <w:lang w:val="fr-CA"/>
+        </w:rPr>
+        <w:t xml:space="preserve"> </w:t>
+      </w:r>
+      <w:r>
+        <w:rPr>
+          <w:lang w:val="fr-CA"/>
+        </w:rPr>
+        <w:t>Berkeley</w:t>
+      </w:r>
+      <w:r>
+        <w:rPr>
+          <w:lang w:val="fr-CA"/>
+        </w:rPr>
+        <w:t xml:space="preserve">, une base de </w:t>
+      </w:r>
+      <w:r>
+        <w:rPr>
+          <w:lang w:val="fr-CA"/>
+        </w:rPr>
+        <w:t>données</w:t>
+      </w:r>
+      <w:r>
+        <w:rPr>
+          <w:lang w:val="fr-CA"/>
+        </w:rPr>
+        <w:t xml:space="preserve"> </w:t>
+      </w:r>
+      <w:r>
+        <w:rPr>
+          <w:lang w:val="fr-CA"/>
+        </w:rPr>
+        <w:t>NoSQL</w:t>
+      </w:r>
+      <w:r>
+        <w:rPr>
+          <w:lang w:val="fr-CA"/>
+        </w:rPr>
+        <w:t xml:space="preserve"> style « </w:t>
+      </w:r>
+      <w:proofErr w:type="spellStart"/>
+      <w:r>
+        <w:rPr>
+          <w:lang w:val="fr-CA"/>
+        </w:rPr>
+        <w:t>bucket</w:t>
+      </w:r>
+      <w:proofErr w:type="spellEnd"/>
+      <w:r>
+        <w:rPr>
+          <w:lang w:val="fr-CA"/>
+        </w:rPr>
+        <w:t xml:space="preserve"> » qui va nous permettre de </w:t>
+      </w:r>
+      <w:r>
+        <w:rPr>
+          <w:lang w:val="fr-CA"/>
+        </w:rPr>
+        <w:t>stocker</w:t>
+      </w:r>
+      <w:r>
+        <w:rPr>
+          <w:lang w:val="fr-CA"/>
+        </w:rPr>
+        <w:t xml:space="preserve"> les images de l’utilisateur, car </w:t>
+      </w:r>
+      <w:r>
+        <w:rPr>
+          <w:lang w:val="fr-CA"/>
+        </w:rPr>
+        <w:t>Berkeley</w:t>
+      </w:r>
+      <w:r>
+        <w:rPr>
+          <w:lang w:val="fr-CA"/>
+        </w:rPr>
+        <w:t xml:space="preserve"> est plus performant pour gérer les images que </w:t>
+      </w:r>
+      <w:r>
+        <w:rPr>
+          <w:lang w:val="fr-CA"/>
+        </w:rPr>
+        <w:t>SQL</w:t>
+      </w:r>
+      <w:r>
+        <w:rPr>
+          <w:lang w:val="fr-CA"/>
+        </w:rPr>
+        <w:t xml:space="preserve"> et </w:t>
+      </w:r>
+      <w:r>
+        <w:rPr>
+          <w:lang w:val="fr-CA"/>
+        </w:rPr>
+        <w:t>N</w:t>
+      </w:r>
+      <w:r>
+        <w:rPr>
+          <w:lang w:val="fr-CA"/>
+        </w:rPr>
+        <w:t>eo4j.</w:t>
+      </w:r>
+    </w:p>
+    <w:p>
+      <w:pPr>
+        <w:pStyle w:val="Heading1"/>
+        <w:rPr>
+          <w:lang w:val="fr-CA"/>
+        </w:rPr>
+      </w:pPr>
+      <w:r>
+        <w:rPr>
+          <w:lang w:val="fr-CA"/>
+        </w:rPr>
+        <w:t>Éléments de conception </w:t>
+      </w:r>
+    </w:p>
+    <w:p>
+      <w:pPr>
+        <w:pStyle w:val="Heading2"/>
+        <w:rPr>
+          <w:lang w:val="fr-CA"/>
+        </w:rPr>
+      </w:pPr>
+      <w:r>
+        <w:rPr>
+          <w:lang w:val="fr-CA"/>
+        </w:rPr>
+        <w:t>Structures de données</w:t>
+      </w:r>
+    </w:p>
+    <w:p>
+      <w:pPr>
+        <w:rPr>
+          <w:lang w:val="fr-CA"/>
+        </w:rPr>
+      </w:pPr>
+      <w:r>
+        <w:rPr>
+          <w:lang w:val="fr-CA"/>
+        </w:rPr>
+        <w:t xml:space="preserve">La première structure de données que nous avons choisi avec une attention particulière, est un dictionnaire pour stocker les </w:t>
+      </w:r>
+      <w:proofErr w:type="spellStart"/>
+      <w:r>
+        <w:rPr>
+          <w:lang w:val="fr-CA"/>
+        </w:rPr>
+        <w:t>templates</w:t>
+      </w:r>
+      <w:proofErr w:type="spellEnd"/>
+      <w:r>
+        <w:rPr>
+          <w:lang w:val="fr-CA"/>
+        </w:rPr>
+        <w:t xml:space="preserve"> de produits</w:t>
+      </w:r>
+      <w:r>
+        <w:rPr>
+          <w:lang w:val="fr-CA"/>
+        </w:rPr>
+        <w:t xml:space="preserve">, ainsi que les </w:t>
+      </w:r>
+      <w:r>
+        <w:rPr>
+          <w:lang w:val="fr-CA"/>
+        </w:rPr>
+        <w:t>champs supplémentaires que les usagers peuvent ajouter lors de la création d’un produit</w:t>
+      </w:r>
+      <w:r>
+        <w:rPr>
+          <w:lang w:val="fr-CA"/>
+        </w:rPr>
+        <w:t>.</w:t>
+      </w:r>
+      <w:r>
+        <w:rPr>
+          <w:lang w:val="fr-CA"/>
+        </w:rPr>
+        <w:t xml:space="preserve"> </w:t>
+      </w:r>
+      <w:r>
+        <w:rPr>
+          <w:lang w:val="fr-CA"/>
+        </w:rPr>
+        <w:t xml:space="preserve">Ce qui importe le plus </w:t>
+      </w:r>
+      <w:r>
+        <w:rPr>
+          <w:lang w:val="fr-CA"/>
+        </w:rPr>
+        <w:t xml:space="preserve">dans ces cas-ci, </w:t>
+      </w:r>
+      <w:r>
+        <w:rPr>
+          <w:lang w:val="fr-CA"/>
+        </w:rPr>
+        <w:t xml:space="preserve">est l’accès </w:t>
+      </w:r>
+      <w:r>
+        <w:rPr>
+          <w:lang w:val="fr-CA"/>
+        </w:rPr>
+        <w:t>aux données</w:t>
+      </w:r>
+      <w:r>
+        <w:rPr>
+          <w:lang w:val="fr-CA"/>
+        </w:rPr>
+        <w:t>, peu importe l’ordre, donc la complexité de cette structure (ordre de (1)) va être optimale</w:t>
+      </w:r>
+      <w:r>
+        <w:rPr>
+          <w:lang w:val="fr-CA"/>
+        </w:rPr>
+        <w:t xml:space="preserve"> pour ce besoin</w:t>
+      </w:r>
+      <w:r>
+        <w:rPr>
+          <w:lang w:val="fr-CA"/>
+        </w:rPr>
+        <w:t>.</w:t>
+      </w:r>
+      <w:r>
+        <w:rPr>
+          <w:lang w:val="fr-CA"/>
+        </w:rPr>
+        <w:t xml:space="preserve"> </w:t>
+      </w:r>
+    </w:p>
+    <w:p>
+      <w:pPr>
+        <w:rPr>
+          <w:lang w:val="fr-CA"/>
+        </w:rPr>
+      </w:pPr>
+      <w:r>
+        <w:rPr>
+          <w:lang w:val="fr-CA"/>
+        </w:rPr>
+        <w:t>La deuxième est un set qui servira à stocker le nom des</w:t>
+      </w:r>
+      <w:r>
+        <w:rPr>
+          <w:lang w:val="fr-CA"/>
+        </w:rPr>
+        <w:t xml:space="preserve"> matériaux qui servent à créer des produit</w:t>
+      </w:r>
+      <w:r>
+        <w:rPr>
+          <w:lang w:val="fr-CA"/>
+        </w:rPr>
+        <w:t>s</w:t>
+      </w:r>
+      <w:r>
+        <w:rPr>
+          <w:lang w:val="fr-CA"/>
+        </w:rPr>
+        <w:t xml:space="preserve"> qui ont une basse quantité (spécifiée par l’usager), afin de les afficher d’une autre couleur pour avertir l’usager.</w:t>
+      </w:r>
+      <w:r>
+        <w:rPr>
+          <w:lang w:val="fr-CA"/>
+        </w:rPr>
+        <w:t xml:space="preserve"> </w:t>
+      </w:r>
+      <w:r>
+        <w:rPr>
+          <w:lang w:val="fr-CA"/>
+        </w:rPr>
+        <w:t xml:space="preserve">Dans cette situation, un set est plus pertinent qu’un dictionnaire, puisque nous ne sommes intéressés que par le nom du produit et non la valeur associée. De plus, la complexité d’ordre </w:t>
+      </w:r>
+      <w:proofErr w:type="gramStart"/>
+      <w:r>
+        <w:rPr>
+          <w:lang w:val="fr-CA"/>
+        </w:rPr>
+        <w:t>O(</w:t>
+      </w:r>
+      <w:proofErr w:type="gramEnd"/>
+      <w:r>
+        <w:rPr>
+          <w:lang w:val="fr-CA"/>
+        </w:rPr>
+        <w:t>1) en accès rend cette structure de données très pertinente pour cet usage.</w:t>
+      </w:r>
+    </w:p>
+    <w:p>
+      <w:pPr>
+        <w:rPr>
+          <w:lang w:val="fr-CA"/>
+        </w:rPr>
+      </w:pPr>
       <w:r>
         <w:rPr>
           <w:lang w:val="fr-CA"/>
         </w:rPr>
         <w:lastRenderedPageBreak/>
-        <w:t>chandail et, alors notre base de données va rajouter ce champ pour décrire ce produit en particulier et l’afficher.</w:t>
-      </w:r>
-    </w:p>
-    <w:p>
-      <w:pPr>
-        <w:rPr>
-          <w:lang w:val="fr-CA"/>
-        </w:rPr>
-      </w:pPr>
-      <w:r>
-        <w:rPr>
-          <w:highlight w:val="yellow"/>
-          <w:lang w:val="fr-CA"/>
-        </w:rPr>
-        <w:t>BERKELEY</w:t>
-      </w:r>
-    </w:p>
-    <w:p>
-      <w:pPr>
-        <w:pStyle w:val="Heading1"/>
-        <w:rPr>
-          <w:lang w:val="fr-CA"/>
-        </w:rPr>
-      </w:pPr>
-      <w:r>
-        <w:rPr>
-          <w:lang w:val="fr-CA"/>
-        </w:rPr>
-        <w:t>Éléments de conception </w:t>
-      </w:r>
-    </w:p>
-    <w:p>
-      <w:pPr>
-        <w:pStyle w:val="Heading2"/>
-        <w:rPr>
-          <w:lang w:val="fr-CA"/>
-        </w:rPr>
-      </w:pPr>
-      <w:r>
-        <w:rPr>
-          <w:lang w:val="fr-CA"/>
-        </w:rPr>
-        <w:t>Structures de données</w:t>
-      </w:r>
-    </w:p>
-    <w:p>
-      <w:pPr>
-        <w:rPr>
-          <w:lang w:val="fr-CA"/>
-        </w:rPr>
-      </w:pPr>
-      <w:r>
-        <w:rPr>
-          <w:lang w:val="fr-CA"/>
-        </w:rPr>
-        <w:t xml:space="preserve">La première structure de données que nous avons choisi avec une attention particulière, est un dictionnaire pour stocker les </w:t>
-      </w:r>
-      <w:proofErr w:type="spellStart"/>
-      <w:r>
-        <w:rPr>
-          <w:lang w:val="fr-CA"/>
-        </w:rPr>
-        <w:t>templates</w:t>
-      </w:r>
-      <w:proofErr w:type="spellEnd"/>
-      <w:r>
-        <w:rPr>
-          <w:lang w:val="fr-CA"/>
-        </w:rPr>
-        <w:t xml:space="preserve"> de produits</w:t>
-      </w:r>
-      <w:r>
-        <w:rPr>
-          <w:lang w:val="fr-CA"/>
-        </w:rPr>
-        <w:t xml:space="preserve">, ainsi que les </w:t>
-      </w:r>
-      <w:r>
-        <w:rPr>
-          <w:lang w:val="fr-CA"/>
-        </w:rPr>
-        <w:t>champs supplémentaires que les usagers peuvent ajouter lors de la création d’un produit</w:t>
-      </w:r>
-      <w:r>
-        <w:rPr>
-          <w:lang w:val="fr-CA"/>
-        </w:rPr>
-        <w:t>.</w:t>
-      </w:r>
-      <w:r>
-        <w:rPr>
-          <w:lang w:val="fr-CA"/>
-        </w:rPr>
-        <w:t xml:space="preserve"> </w:t>
-      </w:r>
-      <w:r>
-        <w:rPr>
-          <w:lang w:val="fr-CA"/>
-        </w:rPr>
-        <w:t xml:space="preserve">Ce qui importe le plus </w:t>
-      </w:r>
-      <w:r>
-        <w:rPr>
-          <w:lang w:val="fr-CA"/>
-        </w:rPr>
-        <w:t xml:space="preserve">dans ces cas-ci, </w:t>
-      </w:r>
-      <w:r>
-        <w:rPr>
-          <w:lang w:val="fr-CA"/>
-        </w:rPr>
-        <w:t xml:space="preserve">est l’accès </w:t>
-      </w:r>
-      <w:r>
-        <w:rPr>
-          <w:lang w:val="fr-CA"/>
-        </w:rPr>
-        <w:t>aux données</w:t>
-      </w:r>
-      <w:r>
-        <w:rPr>
-          <w:lang w:val="fr-CA"/>
-        </w:rPr>
-        <w:t>, peu importe l’ordre, donc la complexité de cette structure (ordre de (1)) va être optimale</w:t>
-      </w:r>
-      <w:r>
-        <w:rPr>
-          <w:lang w:val="fr-CA"/>
-        </w:rPr>
-        <w:t xml:space="preserve"> pour ce besoin</w:t>
-      </w:r>
-      <w:r>
-        <w:rPr>
-          <w:lang w:val="fr-CA"/>
-        </w:rPr>
-        <w:t>.</w:t>
-      </w:r>
-      <w:r>
-        <w:rPr>
-          <w:lang w:val="fr-CA"/>
-        </w:rPr>
-        <w:t xml:space="preserve"> </w:t>
-      </w:r>
-    </w:p>
-    <w:p>
-      <w:pPr>
-        <w:rPr>
-          <w:lang w:val="fr-CA"/>
-        </w:rPr>
-      </w:pPr>
-      <w:r>
-        <w:rPr>
-          <w:lang w:val="fr-CA"/>
-        </w:rPr>
-        <w:t>La deuxième est un set qui servira à stocker le nom des</w:t>
-      </w:r>
-      <w:r>
-        <w:rPr>
-          <w:lang w:val="fr-CA"/>
-        </w:rPr>
-        <w:t xml:space="preserve"> matériaux qui servent à créer des produit</w:t>
-      </w:r>
-      <w:r>
-        <w:rPr>
-          <w:lang w:val="fr-CA"/>
-        </w:rPr>
-        <w:t>s</w:t>
-      </w:r>
-      <w:r>
-        <w:rPr>
-          <w:lang w:val="fr-CA"/>
-        </w:rPr>
-        <w:t xml:space="preserve"> qui ont une basse quantité (spécifiée par l’usager), afin de les afficher d’une autre couleur pour avertir l’usager.</w:t>
-      </w:r>
-      <w:r>
-        <w:rPr>
-          <w:lang w:val="fr-CA"/>
-        </w:rPr>
-        <w:t xml:space="preserve"> </w:t>
-      </w:r>
-      <w:r>
-        <w:rPr>
-          <w:lang w:val="fr-CA"/>
-        </w:rPr>
-        <w:t xml:space="preserve">Dans cette situation, un set est plus pertinent qu’un dictionnaire, puisque nous ne sommes intéressés que par le nom du produit et non la valeur associée. De plus, la complexité d’ordre </w:t>
-      </w:r>
-      <w:proofErr w:type="gramStart"/>
-      <w:r>
-        <w:rPr>
-          <w:lang w:val="fr-CA"/>
-        </w:rPr>
-        <w:t>O(</w:t>
-      </w:r>
-      <w:proofErr w:type="gramEnd"/>
-      <w:r>
-        <w:rPr>
-          <w:lang w:val="fr-CA"/>
-        </w:rPr>
-        <w:t>1) en accès rend cette structure de données très pertinente pour cet usage.</w:t>
-      </w:r>
-    </w:p>
-    <w:p>
-      <w:pPr>
-        <w:rPr>
-          <w:lang w:val="fr-CA"/>
-        </w:rPr>
-      </w:pPr>
-      <w:r>
-        <w:rPr>
-          <w:lang w:val="fr-CA"/>
-        </w:rPr>
         <w:t xml:space="preserve">Finalement, la troisième structure de données, et celle dont nous allons implémenter de toutes pièces, est une liste chaînée. </w:t>
       </w:r>
       <w:r>
@@ -2573,108 +2928,108 @@
         <w:rPr>
           <w:lang w:val="fr-CA"/>
         </w:rPr>
-        <w:t xml:space="preserve"> en soit) qui utilisent le </w:t>
+        <w:t xml:space="preserve"> en soit) qui utilisent le patron, en faisant un choix logique dans notre situation. Ce patron permet une encapsulation de ces trois (MVC) aspects fondamentaux à toute application web. Par exemple, lors de l’ajout de produits dans l’inventaire, la vue capte les informations à ajouter, puis le contrôleur les prend et les donne au modèle, qui finalement les insère dans la base de données par l’entremise du DAO du module d’inventaire.</w:t>
+      </w:r>
+    </w:p>
+    <w:p>
+      <w:pPr>
+        <w:pStyle w:val="Heading2"/>
+        <w:rPr>
+          <w:lang w:val="fr-CA"/>
+        </w:rPr>
+      </w:pPr>
+      <w:r>
+        <w:rPr>
+          <w:lang w:val="fr-CA"/>
+        </w:rPr>
+        <w:t>Expressions régulières</w:t>
+      </w:r>
+    </w:p>
+    <w:p>
+      <w:pPr>
+        <w:rPr>
+          <w:lang w:val="fr-CA"/>
+        </w:rPr>
+      </w:pPr>
+      <w:r>
+        <w:rPr>
+          <w:lang w:val="fr-CA"/>
+        </w:rPr>
+        <w:t xml:space="preserve">Nous allons utiliser une expression régulière à deux endroits afin de générer un code SKU (Stock </w:t>
+      </w:r>
+      <w:proofErr w:type="spellStart"/>
+      <w:r>
+        <w:rPr>
+          <w:lang w:val="fr-CA"/>
+        </w:rPr>
+        <w:t>Keeping</w:t>
+      </w:r>
+      <w:proofErr w:type="spellEnd"/>
+      <w:r>
+        <w:rPr>
+          <w:lang w:val="fr-CA"/>
+        </w:rPr>
+        <w:t xml:space="preserve"> Unit) qui permet d’identifier chaque produit de l’inventaire. Un patron sera spécifié par l’usager dans le module de configurations, qui s’appliquera aux produits créés dont le champs SKU est laissé nul. Toutefois, si l’usager veut générer un SKU à partir de colonnes supplémentaires, il pourra le faire durant la création du produit. </w:t>
+      </w:r>
+      <w:r>
+        <w:rPr>
+          <w:lang w:val="fr-CA"/>
+        </w:rPr>
+        <w:tab/>
+      </w:r>
+    </w:p>
+    <w:p>
+      <w:pPr>
+        <w:pStyle w:val="Heading2"/>
+        <w:rPr>
+          <w:lang w:val="fr-CA"/>
+        </w:rPr>
+      </w:pPr>
+      <w:r>
+        <w:rPr>
+          <w:lang w:val="fr-CA"/>
+        </w:rPr>
+        <w:t>Algorithme</w:t>
+      </w:r>
+      <w:r>
+        <w:rPr>
+          <w:lang w:val="fr-CA"/>
+        </w:rPr>
+        <w:t xml:space="preserve"> et mathématiques</w:t>
+      </w:r>
+    </w:p>
+    <w:p>
+      <w:pPr>
+        <w:rPr>
+          <w:lang w:val="fr-CA"/>
+        </w:rPr>
+      </w:pPr>
+      <w:r>
+        <w:rPr>
+          <w:lang w:val="fr-CA"/>
+        </w:rPr>
+        <w:t xml:space="preserve">L’algorithme que nous allons implémenter dans notre projet servira à extrapoler la tendance des ventes pour une </w:t>
+      </w:r>
+      <w:proofErr w:type="gramStart"/>
+      <w:r>
+        <w:rPr>
+          <w:lang w:val="fr-CA"/>
+        </w:rPr>
+        <w:t>période de temps</w:t>
+      </w:r>
+      <w:proofErr w:type="gramEnd"/>
+      <w:r>
+        <w:rPr>
+          <w:lang w:val="fr-CA"/>
+        </w:rPr>
+        <w:t xml:space="preserve"> spécifiée par l’utilisateur. Tout d’abord, nous devons déterminer le modèle de régression approprié grâce au calcul du coefficient de détermination pour les modèles linéaires, logarithmiques et exponentiels. Cet algorithme permettra de déterminer le modèle qui décrit le nuage de points (le profit) avec le plus de fiabilité. Quand nous connaissons le modèle approprié, nous allons pouvoir extrapoler des valeurs et les afficher à l’usager pour faire une projection des revenus pour la </w:t>
       </w:r>
       <w:r>
         <w:rPr>
           <w:lang w:val="fr-CA"/>
         </w:rPr>
         <w:lastRenderedPageBreak/>
-        <w:t>patron, en faisant un choix logique dans notre situation. Ce patron permet une encapsulation de ces trois (MVC) aspects fondamentaux à toute application web. Par exemple, lors de l’ajout de produits dans l’inventaire, la vue capte les informations à ajouter, puis le contrôleur les prend et les donne au modèle, qui finalement les insère dans la base de données par l’entremise du DAO du module d’inventaire.</w:t>
-      </w:r>
-    </w:p>
-    <w:p>
-      <w:pPr>
-        <w:pStyle w:val="Heading2"/>
-        <w:rPr>
-          <w:lang w:val="fr-CA"/>
-        </w:rPr>
-      </w:pPr>
-      <w:r>
-        <w:rPr>
-          <w:lang w:val="fr-CA"/>
-        </w:rPr>
-        <w:t>Expressions régulières</w:t>
-      </w:r>
-    </w:p>
-    <w:p>
-      <w:pPr>
-        <w:rPr>
-          <w:lang w:val="fr-CA"/>
-        </w:rPr>
-      </w:pPr>
-      <w:r>
-        <w:rPr>
-          <w:lang w:val="fr-CA"/>
-        </w:rPr>
-        <w:t xml:space="preserve">Nous allons utiliser une expression régulière à deux endroits afin de générer un code SKU (Stock </w:t>
-      </w:r>
-      <w:proofErr w:type="spellStart"/>
-      <w:r>
-        <w:rPr>
-          <w:lang w:val="fr-CA"/>
-        </w:rPr>
-        <w:t>Keeping</w:t>
-      </w:r>
-      <w:proofErr w:type="spellEnd"/>
-      <w:r>
-        <w:rPr>
-          <w:lang w:val="fr-CA"/>
-        </w:rPr>
-        <w:t xml:space="preserve"> Unit) qui permet d’identifier chaque produit de l’inventaire. Un patron sera spécifié par l’usager dans le module de configurations, qui s’appliquera aux produits créés dont le champs SKU est laissé nul. Toutefois, si l’usager veut générer un SKU à partir de colonnes supplémentaires, il pourra le faire durant la création du produit. </w:t>
-      </w:r>
-      <w:r>
-        <w:rPr>
-          <w:lang w:val="fr-CA"/>
-        </w:rPr>
-        <w:tab/>
-      </w:r>
-    </w:p>
-    <w:p>
-      <w:pPr>
-        <w:pStyle w:val="Heading2"/>
-        <w:rPr>
-          <w:lang w:val="fr-CA"/>
-        </w:rPr>
-      </w:pPr>
-      <w:r>
-        <w:rPr>
-          <w:lang w:val="fr-CA"/>
-        </w:rPr>
-        <w:t>Algorithme</w:t>
-      </w:r>
-      <w:r>
-        <w:rPr>
-          <w:lang w:val="fr-CA"/>
-        </w:rPr>
-        <w:t xml:space="preserve"> et mathématiques</w:t>
-      </w:r>
-    </w:p>
-    <w:p>
-      <w:pPr>
-        <w:rPr>
-          <w:lang w:val="fr-CA"/>
-        </w:rPr>
-      </w:pPr>
-      <w:r>
-        <w:rPr>
-          <w:lang w:val="fr-CA"/>
-        </w:rPr>
-        <w:t xml:space="preserve">L’algorithme que nous allons implémenter dans notre projet servira à extrapoler la tendance des ventes pour une </w:t>
-      </w:r>
-      <w:proofErr w:type="gramStart"/>
-      <w:r>
-        <w:rPr>
-          <w:lang w:val="fr-CA"/>
-        </w:rPr>
-        <w:t>période de temps</w:t>
-      </w:r>
-      <w:proofErr w:type="gramEnd"/>
-      <w:r>
-        <w:rPr>
-          <w:lang w:val="fr-CA"/>
-        </w:rPr>
-        <w:t xml:space="preserve"> spécifiée par l’utilisateur. Tout d’abord, nous devons déterminer le modèle de régression approprié grâce au calcul du coefficient de détermination pour les modèles linéaires, logarithmiques et exponentiels. Cet algorithme permettra de déterminer le modèle qui décrit le nuage de points (le profit) avec le plus de fiabilité. Quand nous connaissons le modèle approprié, nous allons pouvoir extrapoler des valeurs et les afficher à l’usager pour faire une projection des revenus pour la période spécifiée, c’est-à-dire, nous allons trouver les valeurs Y (le profit) associé à des valeurs X (le temps) futures avec le modèle que nous avons trouvé grâce à notre algorithme. Nous pouvons aussi afficher la droite, le type, et le taux de fiabilité de la régression pour offrir un maximum d’informations pertinentes à l’usager.</w:t>
+        <w:t>période spécifiée, c’est-à-dire, nous allons trouver les valeurs Y (le profit) associé à des valeurs X (le temps) futures avec le modèle que nous avons trouvé grâce à notre algorithme. Nous pouvons aussi afficher la droite, le type, et le taux de fiabilité de la régression pour offrir un maximum d’informations pertinentes à l’usager.</w:t>
       </w:r>
     </w:p>
     <w:p>

</xml_diff>